<commit_message>
Fix des " dans le dataset_utility
</commit_message>
<xml_diff>
--- a/dataset/docx/football_rule.docx
+++ b/dataset/docx/football_rule.docx
@@ -25,7 +25,19 @@
         <w:rPr>
           <w:lang w:val="en-US"/>
         </w:rPr>
-        <w:t>easy to understand. The laws are designed to make soccer fun, safe, and fair for all</w:t>
+        <w:t xml:space="preserve">easy to understand. The laws are </w:t>
+      </w:r>
+      <w:r>
+        <w:rPr>
+          <w:lang w:val="en-US"/>
+        </w:rPr>
+        <w:t>"</w:t>
+      </w:r>
+      <w:r>
+        <w:rPr>
+          <w:lang w:val="en-US"/>
+        </w:rPr>
+        <w:t>designed to make soccer fun, safe, and fair for all</w:t>
       </w:r>
     </w:p>
     <w:p>
@@ -1414,16 +1426,36 @@
           <w:u w:val="single"/>
           <w:lang w:val="en-US"/>
         </w:rPr>
-        <w:t xml:space="preserve"> f</w:t>
-      </w:r>
-      <w:r>
-        <w:rPr>
-          <w:i/>
-          <w:iCs/>
-          <w:u w:val="single"/>
-          <w:lang w:val="en-US"/>
-        </w:rPr>
-        <w:t>kick off</w:t>
+        <w:t xml:space="preserve"> </w:t>
+      </w:r>
+      <w:proofErr w:type="spellStart"/>
+      <w:r>
+        <w:rPr>
+          <w:i/>
+          <w:iCs/>
+          <w:u w:val="single"/>
+          <w:lang w:val="en-US"/>
+        </w:rPr>
+        <w:t>f</w:t>
+      </w:r>
+      <w:r>
+        <w:rPr>
+          <w:i/>
+          <w:iCs/>
+          <w:u w:val="single"/>
+          <w:lang w:val="en-US"/>
+        </w:rPr>
+        <w:t>kick</w:t>
+      </w:r>
+      <w:proofErr w:type="spellEnd"/>
+      <w:r>
+        <w:rPr>
+          <w:i/>
+          <w:iCs/>
+          <w:u w:val="single"/>
+          <w:lang w:val="en-US"/>
+        </w:rPr>
+        <w:t xml:space="preserve"> off</w:t>
       </w:r>
       <w:r>
         <w:rPr>

</xml_diff>